<commit_message>
doc updated with new performance test data
</commit_message>
<xml_diff>
--- a/sq_kafka_perf.docx
+++ b/sq_kafka_perf.docx
@@ -1186,7 +1186,135 @@
           <w:sz w:val="24"/>
           <w:szCs w:val="24"/>
         </w:rPr>
-        <w:t>: SocketPro version 6.0.3.1; Kafka version 2.11-0.10.1.1.</w:t>
+        <w:t xml:space="preserve">: </w:t>
+      </w:r>
+      <w:r>
+        <w:rPr>
+          <w:rFonts w:ascii="Times New Roman" w:hAnsi="Times New Roman" w:cs="Times New Roman"/>
+          <w:sz w:val="24"/>
+          <w:szCs w:val="24"/>
+        </w:rPr>
+        <w:t>../</w:t>
+      </w:r>
+      <w:r>
+        <w:rPr>
+          <w:rFonts w:ascii="Times New Roman" w:hAnsi="Times New Roman" w:cs="Times New Roman"/>
+          <w:sz w:val="24"/>
+          <w:szCs w:val="24"/>
+        </w:rPr>
+        <w:t>socketpro</w:t>
+      </w:r>
+      <w:r>
+        <w:rPr>
+          <w:rFonts w:ascii="Times New Roman" w:hAnsi="Times New Roman" w:cs="Times New Roman"/>
+          <w:sz w:val="24"/>
+          <w:szCs w:val="24"/>
+        </w:rPr>
+        <w:t>/</w:t>
+      </w:r>
+      <w:r>
+        <w:rPr>
+          <w:rFonts w:ascii="Times New Roman" w:hAnsi="Times New Roman" w:cs="Times New Roman"/>
+          <w:sz w:val="24"/>
+          <w:szCs w:val="24"/>
+        </w:rPr>
+        <w:t>samples</w:t>
+      </w:r>
+      <w:r>
+        <w:rPr>
+          <w:rFonts w:ascii="Times New Roman" w:hAnsi="Times New Roman" w:cs="Times New Roman"/>
+          <w:sz w:val="24"/>
+          <w:szCs w:val="24"/>
+        </w:rPr>
+        <w:t>/</w:t>
+      </w:r>
+      <w:r>
+        <w:rPr>
+          <w:rFonts w:ascii="Times New Roman" w:hAnsi="Times New Roman" w:cs="Times New Roman"/>
+          <w:sz w:val="24"/>
+          <w:szCs w:val="24"/>
+        </w:rPr>
+        <w:t>qperf</w:t>
+      </w:r>
+      <w:r>
+        <w:rPr>
+          <w:rFonts w:ascii="Times New Roman" w:hAnsi="Times New Roman" w:cs="Times New Roman"/>
+          <w:sz w:val="24"/>
+          <w:szCs w:val="24"/>
+        </w:rPr>
+        <w:t>/</w:t>
+      </w:r>
+      <w:r>
+        <w:rPr>
+          <w:rFonts w:ascii="Times New Roman" w:hAnsi="Times New Roman" w:cs="Times New Roman"/>
+          <w:sz w:val="24"/>
+          <w:szCs w:val="24"/>
+        </w:rPr>
+        <w:t>jperf</w:t>
+      </w:r>
+      <w:r>
+        <w:rPr>
+          <w:rFonts w:ascii="Times New Roman" w:hAnsi="Times New Roman" w:cs="Times New Roman"/>
+          <w:sz w:val="24"/>
+          <w:szCs w:val="24"/>
+        </w:rPr>
+        <w:t>/</w:t>
+      </w:r>
+      <w:r>
+        <w:rPr>
+          <w:rFonts w:ascii="Times New Roman" w:hAnsi="Times New Roman" w:cs="Times New Roman"/>
+          <w:sz w:val="24"/>
+          <w:szCs w:val="24"/>
+        </w:rPr>
+        <w:t>src</w:t>
+      </w:r>
+      <w:r>
+        <w:rPr>
+          <w:rFonts w:ascii="Times New Roman" w:hAnsi="Times New Roman" w:cs="Times New Roman"/>
+          <w:sz w:val="24"/>
+          <w:szCs w:val="24"/>
+        </w:rPr>
+        <w:t>/</w:t>
+      </w:r>
+      <w:r>
+        <w:rPr>
+          <w:rFonts w:ascii="Times New Roman" w:hAnsi="Times New Roman" w:cs="Times New Roman"/>
+          <w:sz w:val="24"/>
+          <w:szCs w:val="24"/>
+        </w:rPr>
+        <w:t>sqclient</w:t>
+      </w:r>
+      <w:r>
+        <w:rPr>
+          <w:rFonts w:ascii="Times New Roman" w:hAnsi="Times New Roman" w:cs="Times New Roman"/>
+          <w:sz w:val="24"/>
+          <w:szCs w:val="24"/>
+        </w:rPr>
+        <w:t>/Program.java;</w:t>
+      </w:r>
+      <w:r>
+        <w:rPr>
+          <w:rFonts w:ascii="Times New Roman" w:hAnsi="Times New Roman" w:cs="Times New Roman"/>
+          <w:sz w:val="24"/>
+          <w:szCs w:val="24"/>
+        </w:rPr>
+        <w:t>SocketPro version 6.0.3.</w:t>
+      </w:r>
+      <w:r>
+        <w:rPr>
+          <w:rFonts w:ascii="Times New Roman" w:hAnsi="Times New Roman" w:cs="Times New Roman"/>
+          <w:sz w:val="24"/>
+          <w:szCs w:val="24"/>
+        </w:rPr>
+        <w:t>4</w:t>
+      </w:r>
+      <w:r>
+        <w:rPr>
+          <w:rFonts w:ascii="Times New Roman" w:hAnsi="Times New Roman" w:cs="Times New Roman"/>
+          <w:sz w:val="24"/>
+          <w:szCs w:val="24"/>
+        </w:rPr>
+        <w:t>; Kafka version 2.11-0.10.1.1.</w:t>
       </w:r>
     </w:p>
     <w:p>
@@ -1540,9 +1668,9 @@
         </w:rPr>
         <w:drawing>
           <wp:inline distT="0" distB="0" distL="0" distR="0">
-            <wp:extent cx="6104762" cy="3542857"/>
+            <wp:extent cx="6142858" cy="3485715"/>
             <wp:effectExtent l="19050" t="0" r="0" b="0"/>
-            <wp:docPr id="1" name="Picture 0" descr="sq_localhost.png"/>
+            <wp:docPr id="3" name="Picture 2" descr="sq_localhost.png"/>
             <wp:cNvGraphicFramePr>
               <a:graphicFrameLocks xmlns:a="http://schemas.openxmlformats.org/drawingml/2006/main" noChangeAspect="1"/>
             </wp:cNvGraphicFramePr>
@@ -1562,7 +1690,7 @@
                   <pic:spPr>
                     <a:xfrm>
                       <a:off x="0" y="0"/>
-                      <a:ext cx="6104762" cy="3542857"/>
+                      <a:ext cx="6142858" cy="3485715"/>
                     </a:xfrm>
                     <a:prstGeom prst="rect">
                       <a:avLst/>
@@ -2036,7 +2164,23 @@
           <w:sz w:val="24"/>
           <w:szCs w:val="24"/>
         </w:rPr>
-        <w:t>Kafka for both messages writing and reading. This performance study shows that SocketPro is 20% faster than Kafka in messages writing, and could be 140% faster in messages reading as shown in the previous Figure 1.</w:t>
+        <w:t xml:space="preserve">Kafka for both messages writing and reading. This performance study shows that SocketPro is </w:t>
+      </w:r>
+      <w:r>
+        <w:rPr>
+          <w:rFonts w:ascii="Times New Roman" w:hAnsi="Times New Roman" w:cs="Times New Roman"/>
+          <w:sz w:val="24"/>
+          <w:szCs w:val="24"/>
+        </w:rPr>
+        <w:t xml:space="preserve">about </w:t>
+      </w:r>
+      <w:r>
+        <w:rPr>
+          <w:rFonts w:ascii="Times New Roman" w:hAnsi="Times New Roman" w:cs="Times New Roman"/>
+          <w:sz w:val="24"/>
+          <w:szCs w:val="24"/>
+        </w:rPr>
+        <w:t>20% faster than Kafka in messages writing, and could be 140% faster in messages reading as shown in the previous Figure 1.</w:t>
       </w:r>
     </w:p>
     <w:p>
@@ -2188,15 +2332,47 @@
           <w:sz w:val="24"/>
           <w:szCs w:val="24"/>
         </w:rPr>
-        <w:t xml:space="preserve">It should be pointed out that SocketPro manual batch doesn’t improve messages writing speed as </w:t>
-      </w:r>
-      <w:r>
-        <w:rPr>
-          <w:rFonts w:ascii="Times New Roman" w:hAnsi="Times New Roman" w:cs="Times New Roman"/>
-          <w:sz w:val="24"/>
-          <w:szCs w:val="24"/>
-        </w:rPr>
-        <w:t>overheads of sending small messages are ignorable from data in the above Figure 1.</w:t>
+        <w:t xml:space="preserve">It should be pointed out that SocketPro manual batch doesn’t improve </w:t>
+      </w:r>
+      <w:r>
+        <w:rPr>
+          <w:rFonts w:ascii="Times New Roman" w:hAnsi="Times New Roman" w:cs="Times New Roman"/>
+          <w:sz w:val="24"/>
+          <w:szCs w:val="24"/>
+        </w:rPr>
+        <w:t xml:space="preserve">middle-size </w:t>
+      </w:r>
+      <w:r>
+        <w:rPr>
+          <w:rFonts w:ascii="Times New Roman" w:hAnsi="Times New Roman" w:cs="Times New Roman"/>
+          <w:sz w:val="24"/>
+          <w:szCs w:val="24"/>
+        </w:rPr>
+        <w:t xml:space="preserve">messages writing speed as </w:t>
+      </w:r>
+      <w:r>
+        <w:rPr>
+          <w:rFonts w:ascii="Times New Roman" w:hAnsi="Times New Roman" w:cs="Times New Roman"/>
+          <w:sz w:val="24"/>
+          <w:szCs w:val="24"/>
+        </w:rPr>
+        <w:t xml:space="preserve">overheads of sending </w:t>
+      </w:r>
+      <w:r>
+        <w:rPr>
+          <w:rFonts w:ascii="Times New Roman" w:hAnsi="Times New Roman" w:cs="Times New Roman"/>
+          <w:sz w:val="24"/>
+          <w:szCs w:val="24"/>
+        </w:rPr>
+        <w:t>middle</w:t>
+      </w:r>
+      <w:r>
+        <w:rPr>
+          <w:rFonts w:ascii="Times New Roman" w:hAnsi="Times New Roman" w:cs="Times New Roman"/>
+          <w:sz w:val="24"/>
+          <w:szCs w:val="24"/>
+        </w:rPr>
+        <w:t xml:space="preserve"> messages are ignorable from data in the above Figure 1.</w:t>
       </w:r>
     </w:p>
     <w:p>
@@ -2427,9 +2603,9 @@
         <w:lastRenderedPageBreak/>
         <w:drawing>
           <wp:inline distT="0" distB="0" distL="0" distR="0">
-            <wp:extent cx="5942858" cy="3714286"/>
-            <wp:effectExtent l="19050" t="0" r="742" b="0"/>
-            <wp:docPr id="2" name="Picture 1" descr="sq_cross_machine.png"/>
+            <wp:extent cx="5904762" cy="3695238"/>
+            <wp:effectExtent l="19050" t="0" r="738" b="0"/>
+            <wp:docPr id="4" name="Picture 3" descr="sq_cross_machine.png"/>
             <wp:cNvGraphicFramePr>
               <a:graphicFrameLocks xmlns:a="http://schemas.openxmlformats.org/drawingml/2006/main" noChangeAspect="1"/>
             </wp:cNvGraphicFramePr>
@@ -2449,7 +2625,7 @@
                   <pic:spPr>
                     <a:xfrm>
                       <a:off x="0" y="0"/>
-                      <a:ext cx="5942858" cy="3714286"/>
+                      <a:ext cx="5904762" cy="3695238"/>
                     </a:xfrm>
                     <a:prstGeom prst="rect">
                       <a:avLst/>
@@ -2624,7 +2800,31 @@
           <w:sz w:val="24"/>
           <w:szCs w:val="24"/>
         </w:rPr>
-        <w:t xml:space="preserve">faster than SocketPro for both small messages (4 + 32 bytes) writing and reading if SocketPro queue is not batched manually. However, SocketPro could </w:t>
+        <w:t xml:space="preserve">(~20%) </w:t>
+      </w:r>
+      <w:r>
+        <w:rPr>
+          <w:rFonts w:ascii="Times New Roman" w:hAnsi="Times New Roman" w:cs="Times New Roman"/>
+          <w:sz w:val="24"/>
+          <w:szCs w:val="24"/>
+        </w:rPr>
+        <w:t>faster</w:t>
+      </w:r>
+      <w:r>
+        <w:rPr>
+          <w:rFonts w:ascii="Times New Roman" w:hAnsi="Times New Roman" w:cs="Times New Roman"/>
+          <w:sz w:val="24"/>
+          <w:szCs w:val="24"/>
+        </w:rPr>
+        <w:t xml:space="preserve"> </w:t>
+      </w:r>
+      <w:r>
+        <w:rPr>
+          <w:rFonts w:ascii="Times New Roman" w:hAnsi="Times New Roman" w:cs="Times New Roman"/>
+          <w:sz w:val="24"/>
+          <w:szCs w:val="24"/>
+        </w:rPr>
+        <w:t xml:space="preserve">than SocketPro for both small messages (4 + 32 bytes) writing and reading if SocketPro queue is not batched manually. However, SocketPro could </w:t>
       </w:r>
       <w:r>
         <w:rPr>
@@ -2679,7 +2879,23 @@
           <w:sz w:val="24"/>
           <w:szCs w:val="24"/>
         </w:rPr>
-        <w:t>: The above Figure 2 clearly shows that SocketPro is about 25% faster than Kafka for both middle size messages writing and reading</w:t>
+        <w:t>: The above Figure 2 clearly shows that SocketPro is abou</w:t>
+      </w:r>
+      <w:r>
+        <w:rPr>
+          <w:rFonts w:ascii="Times New Roman" w:hAnsi="Times New Roman" w:cs="Times New Roman"/>
+          <w:sz w:val="24"/>
+          <w:szCs w:val="24"/>
+        </w:rPr>
+        <w:t>t 25% faster than Kafka for middle size message</w:t>
+      </w:r>
+      <w:r>
+        <w:rPr>
+          <w:rFonts w:ascii="Times New Roman" w:hAnsi="Times New Roman" w:cs="Times New Roman"/>
+          <w:sz w:val="24"/>
+          <w:szCs w:val="24"/>
+        </w:rPr>
+        <w:t xml:space="preserve"> writing</w:t>
       </w:r>
       <w:r>
         <w:rPr>
@@ -2772,7 +2988,31 @@
           <w:szCs w:val="24"/>
         </w:rPr>
         <w:lastRenderedPageBreak/>
-        <w:t>Again, it should be pointed out that SocketPro manual batch doesn’t obviously improve middle size messages writing speed as shown in the above Figure 2. Also, overheads of sending individual middle or large messages are ignorable. Both localhost and cross-mchine test results show similar conclusions.</w:t>
+        <w:t xml:space="preserve">Again, it should be pointed out that SocketPro manual batch doesn’t </w:t>
+      </w:r>
+      <w:r>
+        <w:rPr>
+          <w:rFonts w:ascii="Times New Roman" w:hAnsi="Times New Roman" w:cs="Times New Roman"/>
+          <w:sz w:val="24"/>
+          <w:szCs w:val="24"/>
+        </w:rPr>
+        <w:t>significantly</w:t>
+      </w:r>
+      <w:r>
+        <w:rPr>
+          <w:rFonts w:ascii="Times New Roman" w:hAnsi="Times New Roman" w:cs="Times New Roman"/>
+          <w:sz w:val="24"/>
+          <w:szCs w:val="24"/>
+        </w:rPr>
+        <w:t xml:space="preserve"> improve middle size messages writing speed as shown in the above Figure 2. Also, overheads of sending individual middle or large messages are ignorable. Both localhost and cross-mchine test results show similar conclusions.</w:t>
+      </w:r>
+      <w:r>
+        <w:rPr>
+          <w:rFonts w:ascii="Times New Roman" w:hAnsi="Times New Roman" w:cs="Times New Roman"/>
+          <w:sz w:val="24"/>
+          <w:szCs w:val="24"/>
+        </w:rPr>
+        <w:t xml:space="preserve"> Overall, both SocketPro and Kafka show similar message reading or dequeuing speed.</w:t>
       </w:r>
     </w:p>
     <w:p>
@@ -2809,7 +3049,23 @@
           <w:sz w:val="24"/>
           <w:szCs w:val="24"/>
         </w:rPr>
-        <w:t>Both SocketPro and Kafka have similar throughputs or performance for both messages writing and reading as they are determined by network bandwidth and hard disk accessing speed. However, SocketPro consistently shows about 20% faster than Kafka in messages writing as shown in the previous Figure 2.</w:t>
+        <w:t>Both SocketPro and Kafka have similar throughputs or performance for both messages writing and reading as they are deter</w:t>
+      </w:r>
+      <w:r>
+        <w:rPr>
+          <w:rFonts w:ascii="Times New Roman" w:hAnsi="Times New Roman" w:cs="Times New Roman"/>
+          <w:sz w:val="24"/>
+          <w:szCs w:val="24"/>
+        </w:rPr>
+        <w:t xml:space="preserve">mined by network bandwidth and </w:t>
+      </w:r>
+      <w:r>
+        <w:rPr>
+          <w:rFonts w:ascii="Times New Roman" w:hAnsi="Times New Roman" w:cs="Times New Roman"/>
+          <w:sz w:val="24"/>
+          <w:szCs w:val="24"/>
+        </w:rPr>
+        <w:t>disk accessing speed. However, SocketPro consistently shows about 20% faster than Kafka in messages writing as shown in the previous Figure 2.</w:t>
       </w:r>
     </w:p>
     <w:p>
@@ -2937,7 +3193,39 @@
           <w:sz w:val="24"/>
           <w:szCs w:val="24"/>
         </w:rPr>
-        <w:t xml:space="preserve"> This design leads to SocketPro queue excellent performance or throughput. As shown in previous Figures, Kafka may be faster than SocketPro server queue only when reading or dequeuing small messages having sizes of less than 64 bytes. </w:t>
+        <w:t xml:space="preserve"> This design leads to SocketPro queue excellent performance or throughput. As show</w:t>
+      </w:r>
+      <w:r>
+        <w:rPr>
+          <w:rFonts w:ascii="Times New Roman" w:hAnsi="Times New Roman" w:cs="Times New Roman"/>
+          <w:sz w:val="24"/>
+          <w:szCs w:val="24"/>
+        </w:rPr>
+        <w:t>n in previous Figures, Kafka would</w:t>
+      </w:r>
+      <w:r>
+        <w:rPr>
+          <w:rFonts w:ascii="Times New Roman" w:hAnsi="Times New Roman" w:cs="Times New Roman"/>
+          <w:sz w:val="24"/>
+          <w:szCs w:val="24"/>
+        </w:rPr>
+        <w:t xml:space="preserve"> be faster than SocketPro server queue </w:t>
+      </w:r>
+      <w:r>
+        <w:rPr>
+          <w:rFonts w:ascii="Times New Roman" w:hAnsi="Times New Roman" w:cs="Times New Roman"/>
+          <w:sz w:val="24"/>
+          <w:szCs w:val="24"/>
+        </w:rPr>
+        <w:t>only</w:t>
+      </w:r>
+      <w:r>
+        <w:rPr>
+          <w:rFonts w:ascii="Times New Roman" w:hAnsi="Times New Roman" w:cs="Times New Roman"/>
+          <w:sz w:val="24"/>
+          <w:szCs w:val="24"/>
+        </w:rPr>
+        <w:t xml:space="preserve"> when reading or dequeuing small messages having sizes of less than 64 bytes. </w:t>
       </w:r>
       <w:r>
         <w:rPr>
@@ -2985,7 +3273,23 @@
           <w:sz w:val="24"/>
           <w:szCs w:val="24"/>
         </w:rPr>
-        <w:t xml:space="preserve">SocketPro queue will be faster than Kafka </w:t>
+        <w:t xml:space="preserve">SocketPro queue will be faster than </w:t>
+      </w:r>
+      <w:r>
+        <w:rPr>
+          <w:rFonts w:ascii="Times New Roman" w:hAnsi="Times New Roman" w:cs="Times New Roman"/>
+          <w:sz w:val="24"/>
+          <w:szCs w:val="24"/>
+        </w:rPr>
+        <w:t xml:space="preserve">or equal to </w:t>
+      </w:r>
+      <w:r>
+        <w:rPr>
+          <w:rFonts w:ascii="Times New Roman" w:hAnsi="Times New Roman" w:cs="Times New Roman"/>
+          <w:sz w:val="24"/>
+          <w:szCs w:val="24"/>
+        </w:rPr>
+        <w:t xml:space="preserve">Kafka </w:t>
       </w:r>
       <w:r>
         <w:rPr>
@@ -3115,7 +3419,7 @@
           <w:szCs w:val="24"/>
           <w:shd w:val="clear" w:color="auto" w:fill="FFFFFF"/>
         </w:rPr>
-        <w:t xml:space="preserve">At last, SocketPro and Kafka may share the same throughputs in writing middle </w:t>
+        <w:t xml:space="preserve">At last, SocketPro and Kafka may share the same throughputs in </w:t>
       </w:r>
       <w:r>
         <w:rPr>
@@ -3124,6 +3428,24 @@
           <w:szCs w:val="24"/>
           <w:shd w:val="clear" w:color="auto" w:fill="FFFFFF"/>
         </w:rPr>
+        <w:t>reading/dequeuing</w:t>
+      </w:r>
+      <w:r>
+        <w:rPr>
+          <w:rFonts w:ascii="Times New Roman" w:hAnsi="Times New Roman" w:cs="Times New Roman"/>
+          <w:sz w:val="24"/>
+          <w:szCs w:val="24"/>
+          <w:shd w:val="clear" w:color="auto" w:fill="FFFFFF"/>
+        </w:rPr>
+        <w:t xml:space="preserve"> middle </w:t>
+      </w:r>
+      <w:r>
+        <w:rPr>
+          <w:rFonts w:ascii="Times New Roman" w:hAnsi="Times New Roman" w:cs="Times New Roman"/>
+          <w:sz w:val="24"/>
+          <w:szCs w:val="24"/>
+          <w:shd w:val="clear" w:color="auto" w:fill="FFFFFF"/>
+        </w:rPr>
         <w:t>and</w:t>
       </w:r>
       <w:r>
@@ -3164,8 +3486,12 @@
       </w:r>
     </w:p>
     <w:sectPr>
-      <w:headerReference w:type="default" r:id="rId11"/>
-      <w:footerReference w:type="default" r:id="rId12"/>
+      <w:headerReference w:type="even" r:id="rId11"/>
+      <w:headerReference w:type="default" r:id="rId12"/>
+      <w:footerReference w:type="even" r:id="rId13"/>
+      <w:footerReference w:type="default" r:id="rId14"/>
+      <w:headerReference w:type="first" r:id="rId15"/>
+      <w:footerReference w:type="first" r:id="rId16"/>
       <w:pgSz w:w="15840" w:h="12240" w:orient="landscape"/>
       <w:pgMar w:top="1440" w:right="1440" w:bottom="1440" w:left="1440" w:header="720" w:footer="720" w:gutter="0"/>
       <w:cols w:space="720"/>
@@ -3201,6 +3527,16 @@
 </file>
 
 <file path=word/footer1.xml><?xml version="1.0" encoding="utf-8"?>
+<w:ftr xmlns:ve="http://schemas.openxmlformats.org/markup-compatibility/2006" xmlns:o="urn:schemas-microsoft-com:office:office" xmlns:r="http://schemas.openxmlformats.org/officeDocument/2006/relationships" xmlns:m="http://schemas.openxmlformats.org/officeDocument/2006/math" xmlns:v="urn:schemas-microsoft-com:vml" xmlns:wp="http://schemas.openxmlformats.org/drawingml/2006/wordprocessingDrawing" xmlns:w10="urn:schemas-microsoft-com:office:word" xmlns:w="http://schemas.openxmlformats.org/wordprocessingml/2006/main" xmlns:wne="http://schemas.microsoft.com/office/word/2006/wordml">
+  <w:p>
+    <w:pPr>
+      <w:pStyle w:val="Footer"/>
+    </w:pPr>
+  </w:p>
+</w:ftr>
+</file>
+
+<file path=word/footer2.xml><?xml version="1.0" encoding="utf-8"?>
 <w:ftr xmlns:ve="http://schemas.openxmlformats.org/markup-compatibility/2006" xmlns:o="urn:schemas-microsoft-com:office:office" xmlns:r="http://schemas.openxmlformats.org/officeDocument/2006/relationships" xmlns:m="http://schemas.openxmlformats.org/officeDocument/2006/math" xmlns:v="urn:schemas-microsoft-com:vml" xmlns:wp="http://schemas.openxmlformats.org/drawingml/2006/wordprocessingDrawing" xmlns:w10="urn:schemas-microsoft-com:office:word" xmlns:w="http://schemas.openxmlformats.org/wordprocessingml/2006/main" xmlns:wne="http://schemas.microsoft.com/office/word/2006/wordml">
   <w:tbl>
     <w:tblPr>
@@ -3298,6 +3634,16 @@
 </w:ftr>
 </file>
 
+<file path=word/footer3.xml><?xml version="1.0" encoding="utf-8"?>
+<w:ftr xmlns:ve="http://schemas.openxmlformats.org/markup-compatibility/2006" xmlns:o="urn:schemas-microsoft-com:office:office" xmlns:r="http://schemas.openxmlformats.org/officeDocument/2006/relationships" xmlns:m="http://schemas.openxmlformats.org/officeDocument/2006/math" xmlns:v="urn:schemas-microsoft-com:vml" xmlns:wp="http://schemas.openxmlformats.org/drawingml/2006/wordprocessingDrawing" xmlns:w10="urn:schemas-microsoft-com:office:word" xmlns:w="http://schemas.openxmlformats.org/wordprocessingml/2006/main" xmlns:wne="http://schemas.microsoft.com/office/word/2006/wordml">
+  <w:p>
+    <w:pPr>
+      <w:pStyle w:val="Footer"/>
+    </w:pPr>
+  </w:p>
+</w:ftr>
+</file>
+
 <file path=word/footnotes.xml><?xml version="1.0" encoding="utf-8"?>
 <w:footnotes xmlns:ve="http://schemas.openxmlformats.org/markup-compatibility/2006" xmlns:o="urn:schemas-microsoft-com:office:office" xmlns:r="http://schemas.openxmlformats.org/officeDocument/2006/relationships" xmlns:m="http://schemas.openxmlformats.org/officeDocument/2006/math" xmlns:v="urn:schemas-microsoft-com:vml" xmlns:wp="http://schemas.openxmlformats.org/drawingml/2006/wordprocessingDrawing" xmlns:w10="urn:schemas-microsoft-com:office:word" xmlns:w="http://schemas.openxmlformats.org/wordprocessingml/2006/main" xmlns:wne="http://schemas.microsoft.com/office/word/2006/wordml">
   <w:footnote w:type="separator" w:id="-1">
@@ -3324,6 +3670,16 @@
 </file>
 
 <file path=word/header1.xml><?xml version="1.0" encoding="utf-8"?>
+<w:hdr xmlns:ve="http://schemas.openxmlformats.org/markup-compatibility/2006" xmlns:o="urn:schemas-microsoft-com:office:office" xmlns:r="http://schemas.openxmlformats.org/officeDocument/2006/relationships" xmlns:m="http://schemas.openxmlformats.org/officeDocument/2006/math" xmlns:v="urn:schemas-microsoft-com:vml" xmlns:wp="http://schemas.openxmlformats.org/drawingml/2006/wordprocessingDrawing" xmlns:w10="urn:schemas-microsoft-com:office:word" xmlns:w="http://schemas.openxmlformats.org/wordprocessingml/2006/main" xmlns:wne="http://schemas.microsoft.com/office/word/2006/wordml">
+  <w:p>
+    <w:pPr>
+      <w:pStyle w:val="Header"/>
+    </w:pPr>
+  </w:p>
+</w:hdr>
+</file>
+
+<file path=word/header2.xml><?xml version="1.0" encoding="utf-8"?>
 <w:hdr xmlns:ve="http://schemas.openxmlformats.org/markup-compatibility/2006" xmlns:o="urn:schemas-microsoft-com:office:office" xmlns:r="http://schemas.openxmlformats.org/officeDocument/2006/relationships" xmlns:m="http://schemas.openxmlformats.org/officeDocument/2006/math" xmlns:v="urn:schemas-microsoft-com:vml" xmlns:wp="http://schemas.openxmlformats.org/drawingml/2006/wordprocessingDrawing" xmlns:w10="urn:schemas-microsoft-com:office:word" xmlns:w="http://schemas.openxmlformats.org/wordprocessingml/2006/main" xmlns:wne="http://schemas.microsoft.com/office/word/2006/wordml">
   <w:tbl>
     <w:tblPr>
@@ -3434,7 +3790,7 @@
             <w:docPart w:val="B9B7AF5146CC42C991CE1549C7839280"/>
           </w:placeholder>
           <w:dataBinding w:prefixMappings="xmlns:ns0='http://schemas.microsoft.com/office/2006/coverPageProps'" w:xpath="/ns0:CoverPageProperties[1]/ns0:PublishDate[1]" w:storeItemID="{55AF091B-3C7A-41E3-B477-F2FDAA23CFDA}"/>
-          <w:date w:fullDate="2016-12-30T00:00:00Z">
+          <w:date w:fullDate="2017-01-19T00:00:00Z">
             <w:dateFormat w:val="MMMM d, yyyy"/>
             <w:lid w:val="en-US"/>
             <w:storeMappedDataAs w:val="dateTime"/>
@@ -3462,7 +3818,7 @@
                 <w:rPr>
                   <w:color w:val="FFFFFF" w:themeColor="background1"/>
                 </w:rPr>
-                <w:t>December 30, 2016</w:t>
+                <w:t>January 19, 2017</w:t>
               </w:r>
             </w:p>
           </w:tc>
@@ -3470,6 +3826,16 @@
       </w:sdt>
     </w:tr>
   </w:tbl>
+  <w:p>
+    <w:pPr>
+      <w:pStyle w:val="Header"/>
+    </w:pPr>
+  </w:p>
+</w:hdr>
+</file>
+
+<file path=word/header3.xml><?xml version="1.0" encoding="utf-8"?>
+<w:hdr xmlns:ve="http://schemas.openxmlformats.org/markup-compatibility/2006" xmlns:o="urn:schemas-microsoft-com:office:office" xmlns:r="http://schemas.openxmlformats.org/officeDocument/2006/relationships" xmlns:m="http://schemas.openxmlformats.org/officeDocument/2006/math" xmlns:v="urn:schemas-microsoft-com:vml" xmlns:wp="http://schemas.openxmlformats.org/drawingml/2006/wordprocessingDrawing" xmlns:w10="urn:schemas-microsoft-com:office:word" xmlns:w="http://schemas.openxmlformats.org/wordprocessingml/2006/main" xmlns:wne="http://schemas.microsoft.com/office/word/2006/wordml">
   <w:p>
     <w:pPr>
       <w:pStyle w:val="Header"/>
@@ -4690,16 +5056,9 @@
     <w:panose1 w:val="020B0604030504040204"/>
     <w:charset w:val="00"/>
     <w:family w:val="swiss"/>
+    <w:notTrueType/>
     <w:pitch w:val="variable"/>
-    <w:sig w:usb0="E1002EFF" w:usb1="C000605B" w:usb2="00000029" w:usb3="00000000" w:csb0="000101FF" w:csb1="00000000"/>
-  </w:font>
-  <w:font w:name="SimSun">
-    <w:altName w:val="宋体"/>
-    <w:panose1 w:val="02010600030101010101"/>
-    <w:charset w:val="86"/>
-    <w:family w:val="auto"/>
-    <w:pitch w:val="variable"/>
-    <w:sig w:usb0="00000003" w:usb1="288F0000" w:usb2="00000016" w:usb3="00000000" w:csb0="00040001" w:csb1="00000000"/>
+    <w:sig w:usb0="00000003" w:usb1="00000000" w:usb2="00000000" w:usb3="00000000" w:csb0="00000001" w:csb1="00000000"/>
   </w:font>
   <w:font w:name="Calibri Light">
     <w:panose1 w:val="020F0302020204030204"/>
@@ -4735,10 +5094,12 @@
     <w:rsid w:val="004F5356"/>
     <w:rsid w:val="00721FB2"/>
     <w:rsid w:val="007C214D"/>
+    <w:rsid w:val="007E6F9D"/>
     <w:rsid w:val="00802EE8"/>
     <w:rsid w:val="00862A90"/>
     <w:rsid w:val="009E4C8D"/>
     <w:rsid w:val="009F55E2"/>
+    <w:rsid w:val="00A7461A"/>
     <w:rsid w:val="00B06146"/>
     <w:rsid w:val="00C37F85"/>
   </w:rsids>
@@ -5235,7 +5596,7 @@
 
 <file path=customXml/item1.xml><?xml version="1.0" encoding="utf-8"?>
 <CoverPageProperties xmlns="http://schemas.microsoft.com/office/2006/coverPageProps">
-  <PublishDate>2016-12-30T00:00:00</PublishDate>
+  <PublishDate>2017-01-19T00:00:00</PublishDate>
   <Abstract/>
   <CompanyAddress/>
   <CompanyPhone/>

</xml_diff>